<commit_message>
system overview add to Assignment 1
</commit_message>
<xml_diff>
--- a/Assignment1.docx
+++ b/Assignment1.docx
@@ -672,19 +672,93 @@
         <w:jc w:val="both"/>
         <w:rPr>
           <w:bCs/>
-          <w:color w:val="FF0000"/>
-          <w:sz w:val="20"/>
-          <w:szCs w:val="20"/>
-        </w:rPr>
-      </w:pPr>
-      <w:r>
-        <w:rPr>
-          <w:bCs/>
-          <w:color w:val="FF0000"/>
-          <w:sz w:val="20"/>
-          <w:szCs w:val="20"/>
-        </w:rPr>
-        <w:t>TODO: BEN</w:t>
+          <w:sz w:val="20"/>
+          <w:szCs w:val="20"/>
+        </w:rPr>
+      </w:pPr>
+      <w:r>
+        <w:rPr>
+          <w:bCs/>
+          <w:sz w:val="20"/>
+          <w:szCs w:val="20"/>
+        </w:rPr>
+        <w:t>Figure 1 shows the system architecture of MERG</w:t>
+      </w:r>
+      <w:r>
+        <w:rPr>
+          <w:bCs/>
+          <w:sz w:val="20"/>
+          <w:szCs w:val="20"/>
+        </w:rPr>
+        <w:t xml:space="preserve">. The database and website will be hosted on the Bluehost server. The website will be created using HTML, CSS, PHP and JavaScript. The data base will be initialized and managed using SQL, records will be added, updated, and fetched from the database using PHP and JavaScript. </w:t>
+      </w:r>
+      <w:r>
+        <w:rPr>
+          <w:bCs/>
+          <w:sz w:val="20"/>
+          <w:szCs w:val="20"/>
+        </w:rPr>
+        <w:t>The w</w:t>
+      </w:r>
+      <w:r>
+        <w:rPr>
+          <w:bCs/>
+          <w:sz w:val="20"/>
+          <w:szCs w:val="20"/>
+        </w:rPr>
+        <w:t xml:space="preserve">ebsite will send requests to and receive information from various APIs. The data received from the API </w:t>
+      </w:r>
+      <w:r>
+        <w:rPr>
+          <w:bCs/>
+          <w:sz w:val="20"/>
+          <w:szCs w:val="20"/>
+        </w:rPr>
+        <w:t xml:space="preserve">comes in json format which will be parsed into a more useable format (to be determined). System will generate new webpages based on php templates containing HTML and JavaScript. The PHP will be processed by the server and sent through the ISP upon request. The </w:t>
+      </w:r>
+      <w:r>
+        <w:rPr>
+          <w:bCs/>
+          <w:sz w:val="20"/>
+          <w:szCs w:val="20"/>
+        </w:rPr>
+        <w:t>user’s</w:t>
+      </w:r>
+      <w:r>
+        <w:rPr>
+          <w:bCs/>
+          <w:sz w:val="20"/>
+          <w:szCs w:val="20"/>
+        </w:rPr>
+        <w:t xml:space="preserve"> browser will process JavaScript and HTML to be displayed by the user.</w:t>
+      </w:r>
+    </w:p>
+    <w:p>
+      <w:pPr>
+        <w:spacing w:line="240" w:lineRule="exact"/>
+        <w:ind w:left="360"/>
+        <w:jc w:val="both"/>
+        <w:rPr>
+          <w:bCs/>
+          <w:sz w:val="20"/>
+          <w:szCs w:val="20"/>
+        </w:rPr>
+      </w:pPr>
+      <w:r>
+        <w:rPr>
+          <w:bCs/>
+          <w:sz w:val="20"/>
+          <w:szCs w:val="20"/>
+        </w:rPr>
+        <w:t>The result</w:t>
+      </w:r>
+      <w:r>
+        <w:rPr>
+          <w:bCs/>
+          <w:sz w:val="20"/>
+          <w:szCs w:val="20"/>
+        </w:rPr>
+        <w:t xml:space="preserve"> is a visual representation of the requested data in the form of graphs and charts.</w:t>
       </w:r>
     </w:p>
     <w:p>
@@ -761,7 +835,15 @@
           <w:sz w:val="20"/>
           <w:szCs w:val="20"/>
         </w:rPr>
-        <w:t xml:space="preserve">  </w:t>
+        <w:t xml:space="preserve"> </w:t>
+      </w:r>
+      <w:r>
+        <w:rPr>
+          <w:b/>
+          <w:sz w:val="20"/>
+          <w:szCs w:val="20"/>
+        </w:rPr>
+        <w:t xml:space="preserve"> </w:t>
       </w:r>
       <w:r>
         <w:rPr>
@@ -899,17 +981,8 @@
           <w:sz w:val="20"/>
           <w:szCs w:val="20"/>
         </w:rPr>
-        <w:t xml:space="preserve">tack, </w:t>
-      </w:r>
-      <w:proofErr w:type="spellStart"/>
-      <w:r>
-        <w:rPr>
-          <w:sz w:val="20"/>
-          <w:szCs w:val="20"/>
-        </w:rPr>
-        <w:t>Trip</w:t>
-      </w:r>
-      <w:proofErr w:type="spellEnd"/>
+        <w:t>tack, Trip</w:t>
+      </w:r>
       <w:r>
         <w:rPr>
           <w:sz w:val="20"/>
@@ -1171,6 +1244,7 @@
           <w:sz w:val="20"/>
           <w:szCs w:val="20"/>
         </w:rPr>
+        <w:lastRenderedPageBreak/>
         <w:t>s</w:t>
       </w:r>
       <w:r>
@@ -1189,20 +1263,34 @@
         <w:ind w:left="360"/>
         <w:jc w:val="both"/>
         <w:rPr>
-          <w:bCs/>
-          <w:color w:val="FF0000"/>
-          <w:sz w:val="20"/>
-          <w:szCs w:val="20"/>
-        </w:rPr>
-      </w:pPr>
-      <w:r>
-        <w:rPr>
-          <w:bCs/>
-          <w:color w:val="FF0000"/>
-          <w:sz w:val="20"/>
-          <w:szCs w:val="20"/>
-        </w:rPr>
-        <w:t>TODO: FULL TEAM</w:t>
+          <w:b/>
+          <w:sz w:val="20"/>
+          <w:szCs w:val="20"/>
+        </w:rPr>
+      </w:pPr>
+      <w:r>
+        <w:rPr>
+          <w:b/>
+          <w:sz w:val="20"/>
+          <w:szCs w:val="20"/>
+        </w:rPr>
+        <w:t>S</w:t>
+      </w:r>
+      <w:r>
+        <w:rPr>
+          <w:b/>
+          <w:sz w:val="20"/>
+          <w:szCs w:val="20"/>
+        </w:rPr>
+        <w:t>ys</w:t>
+      </w:r>
+      <w:r>
+        <w:rPr>
+          <w:b/>
+          <w:sz w:val="20"/>
+          <w:szCs w:val="20"/>
+        </w:rPr>
+        <w:t>tem Requirements</w:t>
       </w:r>
     </w:p>
     <w:p>
@@ -1374,7 +1462,6 @@
           <w:sz w:val="20"/>
           <w:szCs w:val="20"/>
         </w:rPr>
-        <w:lastRenderedPageBreak/>
         <w:t>General</w:t>
       </w:r>
       <w:r>
@@ -1449,7 +1536,39 @@
           <w:sz w:val="20"/>
           <w:szCs w:val="20"/>
         </w:rPr>
-        <w:t>System should query database for relevant information based on Metrics provided by SAM.</w:t>
+        <w:t xml:space="preserve">System should query database for relevant information based on </w:t>
+      </w:r>
+      <w:r>
+        <w:rPr>
+          <w:bCs/>
+          <w:sz w:val="20"/>
+          <w:szCs w:val="20"/>
+        </w:rPr>
+        <w:t>m</w:t>
+      </w:r>
+      <w:r>
+        <w:rPr>
+          <w:bCs/>
+          <w:sz w:val="20"/>
+          <w:szCs w:val="20"/>
+        </w:rPr>
+        <w:t>etrics provided by</w:t>
+      </w:r>
+      <w:r>
+        <w:rPr>
+          <w:bCs/>
+          <w:sz w:val="20"/>
+          <w:szCs w:val="20"/>
+        </w:rPr>
+        <w:t xml:space="preserve"> user</w:t>
+      </w:r>
+      <w:r>
+        <w:rPr>
+          <w:bCs/>
+          <w:sz w:val="20"/>
+          <w:szCs w:val="20"/>
+        </w:rPr>
+        <w:t>.</w:t>
       </w:r>
       <w:r>
         <w:rPr>
@@ -1515,7 +1634,23 @@
           <w:sz w:val="20"/>
           <w:szCs w:val="20"/>
         </w:rPr>
-        <w:t>System should generate a new web page.</w:t>
+        <w:t>System should generate a new web page</w:t>
+      </w:r>
+      <w:r>
+        <w:rPr>
+          <w:bCs/>
+          <w:sz w:val="20"/>
+          <w:szCs w:val="20"/>
+        </w:rPr>
+        <w:t xml:space="preserve"> for each report generated</w:t>
+      </w:r>
+      <w:r>
+        <w:rPr>
+          <w:bCs/>
+          <w:sz w:val="20"/>
+          <w:szCs w:val="20"/>
+        </w:rPr>
+        <w:t>.</w:t>
       </w:r>
     </w:p>
     <w:p>
@@ -1540,6 +1675,104 @@
           <w:sz w:val="20"/>
           <w:szCs w:val="20"/>
         </w:rPr>
+        <w:t>System should name each new web page with a unique name (</w:t>
+      </w:r>
+      <w:r>
+        <w:rPr>
+          <w:bCs/>
+          <w:sz w:val="20"/>
+          <w:szCs w:val="20"/>
+        </w:rPr>
+        <w:t xml:space="preserve">(ex. </w:t>
+      </w:r>
+      <w:r>
+        <w:rPr>
+          <w:bCs/>
+          <w:i/>
+          <w:iCs/>
+          <w:sz w:val="20"/>
+          <w:szCs w:val="20"/>
+        </w:rPr>
+        <w:t>clientid/</w:t>
+      </w:r>
+      <w:r>
+        <w:rPr>
+          <w:bCs/>
+          <w:i/>
+          <w:iCs/>
+          <w:sz w:val="20"/>
+          <w:szCs w:val="20"/>
+        </w:rPr>
+        <w:t>mm_dd_yyy</w:t>
+      </w:r>
+      <w:r>
+        <w:rPr>
+          <w:bCs/>
+          <w:i/>
+          <w:iCs/>
+          <w:sz w:val="20"/>
+          <w:szCs w:val="20"/>
+        </w:rPr>
+        <w:t>.html</w:t>
+      </w:r>
+      <w:r>
+        <w:rPr>
+          <w:bCs/>
+          <w:sz w:val="20"/>
+          <w:szCs w:val="20"/>
+        </w:rPr>
+        <w:t>)</w:t>
+      </w:r>
+    </w:p>
+    <w:p>
+      <w:pPr>
+        <w:pStyle w:val="ListParagraph"/>
+        <w:numPr>
+          <w:ilvl w:val="7"/>
+          <w:numId w:val="4"/>
+        </w:numPr>
+        <w:spacing w:line="240" w:lineRule="exact"/>
+        <w:ind w:left="1080"/>
+        <w:jc w:val="both"/>
+        <w:rPr>
+          <w:bCs/>
+          <w:sz w:val="20"/>
+          <w:szCs w:val="20"/>
+        </w:rPr>
+      </w:pPr>
+      <w:r>
+        <w:rPr>
+          <w:bCs/>
+          <w:sz w:val="20"/>
+          <w:szCs w:val="20"/>
+        </w:rPr>
+        <w:t>System should store URL in database.</w:t>
+      </w:r>
+      <w:bookmarkStart w:id="0" w:name="_GoBack"/>
+      <w:bookmarkEnd w:id="0"/>
+    </w:p>
+    <w:p>
+      <w:pPr>
+        <w:pStyle w:val="ListParagraph"/>
+        <w:numPr>
+          <w:ilvl w:val="7"/>
+          <w:numId w:val="4"/>
+        </w:numPr>
+        <w:spacing w:line="240" w:lineRule="exact"/>
+        <w:ind w:left="1080"/>
+        <w:jc w:val="both"/>
+        <w:rPr>
+          <w:bCs/>
+          <w:sz w:val="20"/>
+          <w:szCs w:val="20"/>
+        </w:rPr>
+      </w:pPr>
+      <w:r>
+        <w:rPr>
+          <w:bCs/>
+          <w:sz w:val="20"/>
+          <w:szCs w:val="20"/>
+        </w:rPr>
         <w:t>System should populate page with graphs</w:t>
       </w:r>
       <w:r>
@@ -2163,23 +2396,7 @@
           <w:sz w:val="20"/>
           <w:szCs w:val="20"/>
         </w:rPr>
-        <w:t>System should allow S</w:t>
-      </w:r>
-      <w:r>
-        <w:rPr>
-          <w:bCs/>
-          <w:sz w:val="20"/>
-          <w:szCs w:val="20"/>
-        </w:rPr>
-        <w:t>AM</w:t>
-      </w:r>
-      <w:r>
-        <w:rPr>
-          <w:bCs/>
-          <w:sz w:val="20"/>
-          <w:szCs w:val="20"/>
-        </w:rPr>
-        <w:t xml:space="preserve"> to choose a</w:t>
+        <w:t>System should allow SAM to choose a</w:t>
       </w:r>
       <w:r>
         <w:rPr>
@@ -2195,23 +2412,7 @@
           <w:sz w:val="20"/>
           <w:szCs w:val="20"/>
         </w:rPr>
-        <w:t xml:space="preserve"> </w:t>
-      </w:r>
-      <w:r>
-        <w:rPr>
-          <w:bCs/>
-          <w:sz w:val="20"/>
-          <w:szCs w:val="20"/>
-        </w:rPr>
-        <w:t>End</w:t>
-      </w:r>
-      <w:r>
-        <w:rPr>
-          <w:bCs/>
-          <w:sz w:val="20"/>
-          <w:szCs w:val="20"/>
-        </w:rPr>
-        <w:t xml:space="preserve"> date from JavaScript calendar.</w:t>
+        <w:t xml:space="preserve"> End date from JavaScript calendar.</w:t>
       </w:r>
     </w:p>
     <w:p>
@@ -2526,7 +2727,6 @@
         </w:rPr>
         <w:t xml:space="preserve">Each IO will have a unique page, URL for the page will have a unique identifier (ex. </w:t>
       </w:r>
-      <w:proofErr w:type="spellStart"/>
       <w:r>
         <w:rPr>
           <w:bCs/>
@@ -2535,18 +2735,7 @@
           <w:sz w:val="20"/>
           <w:szCs w:val="20"/>
         </w:rPr>
-        <w:t>clientid</w:t>
-      </w:r>
-      <w:proofErr w:type="spellEnd"/>
-      <w:r>
-        <w:rPr>
-          <w:bCs/>
-          <w:i/>
-          <w:iCs/>
-          <w:sz w:val="20"/>
-          <w:szCs w:val="20"/>
-        </w:rPr>
-        <w:t>/index.html</w:t>
+        <w:t>clientid/index.html</w:t>
       </w:r>
       <w:r>
         <w:rPr>
@@ -2883,6 +3072,7 @@
           <w:sz w:val="20"/>
           <w:szCs w:val="20"/>
         </w:rPr>
+        <w:lastRenderedPageBreak/>
         <w:t>System should retrieve user type from data base.</w:t>
       </w:r>
     </w:p>
@@ -3055,17 +3245,7 @@
           <w:sz w:val="20"/>
           <w:szCs w:val="20"/>
         </w:rPr>
-        <w:t xml:space="preserve"> display a list of URLs in </w:t>
-      </w:r>
-      <w:bookmarkStart w:id="0" w:name="_GoBack"/>
-      <w:bookmarkEnd w:id="0"/>
-      <w:r>
-        <w:rPr>
-          <w:bCs/>
-          <w:sz w:val="20"/>
-          <w:szCs w:val="20"/>
-        </w:rPr>
-        <w:t>the form of hyperlinks</w:t>
+        <w:t xml:space="preserve"> display a list of URLs in the form of hyperlinks</w:t>
       </w:r>
       <w:r>
         <w:rPr>
@@ -3078,81 +3258,7 @@
     </w:p>
     <w:p>
       <w:pPr>
-        <w:pStyle w:val="ListParagraph"/>
-        <w:spacing w:line="240" w:lineRule="exact"/>
-        <w:ind w:left="1530"/>
-        <w:jc w:val="both"/>
-        <w:rPr>
-          <w:bCs/>
-          <w:sz w:val="20"/>
-          <w:szCs w:val="20"/>
-        </w:rPr>
-      </w:pPr>
-    </w:p>
-    <w:p>
-      <w:pPr>
-        <w:spacing w:line="240" w:lineRule="exact"/>
-        <w:jc w:val="both"/>
-        <w:rPr>
-          <w:bCs/>
-          <w:sz w:val="20"/>
-          <w:szCs w:val="20"/>
-        </w:rPr>
-      </w:pPr>
-    </w:p>
-    <w:p>
-      <w:pPr>
-        <w:pStyle w:val="ListParagraph"/>
-        <w:spacing w:line="240" w:lineRule="exact"/>
-        <w:ind w:left="360"/>
-        <w:jc w:val="both"/>
-        <w:rPr>
-          <w:bCs/>
-          <w:sz w:val="20"/>
-          <w:szCs w:val="20"/>
-        </w:rPr>
-      </w:pPr>
-    </w:p>
-    <w:p>
-      <w:pPr>
-        <w:pStyle w:val="ListParagraph"/>
-        <w:spacing w:line="240" w:lineRule="exact"/>
-        <w:jc w:val="both"/>
-        <w:rPr>
-          <w:bCs/>
-          <w:sz w:val="20"/>
-          <w:szCs w:val="20"/>
-        </w:rPr>
-      </w:pPr>
-    </w:p>
-    <w:p>
-      <w:pPr>
-        <w:spacing w:line="240" w:lineRule="exact"/>
-        <w:ind w:left="360"/>
-        <w:jc w:val="both"/>
-        <w:rPr>
-          <w:bCs/>
-          <w:sz w:val="20"/>
-          <w:szCs w:val="20"/>
-        </w:rPr>
-      </w:pPr>
-    </w:p>
-    <w:p>
-      <w:pPr>
-        <w:spacing w:line="240" w:lineRule="exact"/>
-        <w:ind w:left="360"/>
-        <w:jc w:val="both"/>
-        <w:rPr>
-          <w:bCs/>
-          <w:sz w:val="20"/>
-          <w:szCs w:val="20"/>
-        </w:rPr>
-      </w:pPr>
-    </w:p>
-    <w:p>
-      <w:pPr>
-        <w:spacing w:line="240" w:lineRule="exact"/>
-        <w:ind w:left="360"/>
+        <w:spacing w:line="240" w:lineRule="exact"/>
         <w:jc w:val="both"/>
         <w:rPr>
           <w:bCs/>
@@ -3277,12 +3383,72 @@
           <w:sz w:val="20"/>
           <w:szCs w:val="20"/>
         </w:rPr>
-        <w:t>Similar software and systems can be cited here.</w:t>
+        <w:t>BACS 487 course work</w:t>
       </w:r>
     </w:p>
     <w:p/>
+    <w:p>
+      <w:r>
+        <w:t>Fig.1</w:t>
+      </w:r>
+    </w:p>
+    <w:p>
+      <w:r>
+        <w:rPr>
+          <w:noProof/>
+        </w:rPr>
+        <w:drawing>
+          <wp:inline distT="0" distB="0" distL="0" distR="0" wp14:anchorId="49BAFC52" wp14:editId="68648A6B">
+            <wp:extent cx="2599943" cy="4040372"/>
+            <wp:effectExtent l="0" t="0" r="0" b="0"/>
+            <wp:docPr id="1" name="Picture 1"/>
+            <wp:cNvGraphicFramePr>
+              <a:graphicFrameLocks xmlns:a="http://schemas.openxmlformats.org/drawingml/2006/main" noChangeAspect="1"/>
+            </wp:cNvGraphicFramePr>
+            <a:graphic xmlns:a="http://schemas.openxmlformats.org/drawingml/2006/main">
+              <a:graphicData uri="http://schemas.openxmlformats.org/drawingml/2006/picture">
+                <pic:pic xmlns:pic="http://schemas.openxmlformats.org/drawingml/2006/picture">
+                  <pic:nvPicPr>
+                    <pic:cNvPr id="0" name="Picture 1"/>
+                    <pic:cNvPicPr>
+                      <a:picLocks noChangeAspect="1" noChangeArrowheads="1"/>
+                    </pic:cNvPicPr>
+                  </pic:nvPicPr>
+                  <pic:blipFill>
+                    <a:blip r:embed="rId8">
+                      <a:extLst>
+                        <a:ext uri="{28A0092B-C50C-407E-A947-70E740481C1C}">
+                          <a14:useLocalDpi xmlns:a14="http://schemas.microsoft.com/office/drawing/2010/main" val="0"/>
+                        </a:ext>
+                      </a:extLst>
+                    </a:blip>
+                    <a:srcRect/>
+                    <a:stretch>
+                      <a:fillRect/>
+                    </a:stretch>
+                  </pic:blipFill>
+                  <pic:spPr bwMode="auto">
+                    <a:xfrm>
+                      <a:off x="0" y="0"/>
+                      <a:ext cx="2619284" cy="4070429"/>
+                    </a:xfrm>
+                    <a:prstGeom prst="rect">
+                      <a:avLst/>
+                    </a:prstGeom>
+                    <a:noFill/>
+                    <a:ln>
+                      <a:noFill/>
+                    </a:ln>
+                  </pic:spPr>
+                </pic:pic>
+              </a:graphicData>
+            </a:graphic>
+          </wp:inline>
+        </w:drawing>
+      </w:r>
+    </w:p>
     <w:sectPr>
-      <w:headerReference w:type="default" r:id="rId8"/>
+      <w:headerReference w:type="default" r:id="rId9"/>
       <w:pgSz w:w="12240" w:h="15840"/>
       <w:pgMar w:top="1440" w:right="1440" w:bottom="1440" w:left="1440" w:header="720" w:footer="720" w:gutter="0"/>
       <w:cols w:space="720"/>
@@ -4527,7 +4693,6 @@
   <w:style w:type="character" w:default="1" w:styleId="DefaultParagraphFont">
     <w:name w:val="Default Paragraph Font"/>
     <w:uiPriority w:val="1"/>
-    <w:semiHidden/>
     <w:unhideWhenUsed/>
   </w:style>
   <w:style w:type="table" w:default="1" w:styleId="TableNormal">

</xml_diff>